<commit_message>
update after peer review
</commit_message>
<xml_diff>
--- a/outputs/mod_table_1_b.docx
+++ b/outputs/mod_table_1_b.docx
@@ -243,7 +243,7 @@
                 <w:szCs w:val="22"/>
                 <w:color w:val="000000"/>
               </w:rPr>
-              <w:t xml:space="preserve">5530691178.68 (0.01-3.79160731696921e+21)</w:t>
+              <w:t xml:space="preserve">0.23 (0-1252664.13)</w:t>
             </w:r>
           </w:p>
         </w:tc>
@@ -287,7 +287,7 @@
                 <w:szCs w:val="22"/>
                 <w:color w:val="000000"/>
               </w:rPr>
-              <w:t xml:space="preserve">0.10667188</w:t>
+              <w:t xml:space="preserve">0.8510603</w:t>
             </w:r>
           </w:p>
         </w:tc>
@@ -382,7 +382,7 @@
                 <w:szCs w:val="22"/>
                 <w:color w:val="000000"/>
               </w:rPr>
-              <w:t xml:space="preserve">0.61 (0.36-1.04)</w:t>
+              <w:t xml:space="preserve">0.99 (0.73-1.34)</w:t>
             </w:r>
           </w:p>
         </w:tc>
@@ -426,7 +426,7 @@
                 <w:szCs w:val="22"/>
                 <w:color w:val="000000"/>
               </w:rPr>
-              <w:t xml:space="preserve">0.07066908</w:t>
+              <w:t xml:space="preserve">0.9393696</w:t>
             </w:r>
           </w:p>
         </w:tc>
@@ -521,7 +521,7 @@
                 <w:szCs w:val="22"/>
                 <w:color w:val="000000"/>
               </w:rPr>
-              <w:t xml:space="preserve">1.03 (0.97-1.09)</w:t>
+              <w:t xml:space="preserve">1.01 (0.94-1.09)</w:t>
             </w:r>
           </w:p>
         </w:tc>
@@ -565,7 +565,7 @@
                 <w:szCs w:val="22"/>
                 <w:color w:val="000000"/>
               </w:rPr>
-              <w:t xml:space="preserve">0.30161683</w:t>
+              <w:t xml:space="preserve">0.7649440</w:t>
             </w:r>
           </w:p>
         </w:tc>
@@ -660,7 +660,7 @@
                 <w:szCs w:val="22"/>
                 <w:color w:val="000000"/>
               </w:rPr>
-              <w:t xml:space="preserve">1 (0.96-1.05)</w:t>
+              <w:t xml:space="preserve">1 (0.97-1.03)</w:t>
             </w:r>
           </w:p>
         </w:tc>
@@ -704,7 +704,7 @@
                 <w:szCs w:val="22"/>
                 <w:color w:val="000000"/>
               </w:rPr>
-              <w:t xml:space="preserve">0.87534944</w:t>
+              <w:t xml:space="preserve">0.8985404</w:t>
             </w:r>
           </w:p>
         </w:tc>
@@ -799,7 +799,7 @@
                 <w:szCs w:val="22"/>
                 <w:color w:val="000000"/>
               </w:rPr>
-              <w:t xml:space="preserve">0.87 (0.57-1.33)</w:t>
+              <w:t xml:space="preserve">1.21 (0.91-1.61)</w:t>
             </w:r>
           </w:p>
         </w:tc>
@@ -843,7 +843,7 @@
                 <w:szCs w:val="22"/>
                 <w:color w:val="000000"/>
               </w:rPr>
-              <w:t xml:space="preserve">0.50877734</w:t>
+              <w:t xml:space="preserve">0.1885343</w:t>
             </w:r>
           </w:p>
         </w:tc>
@@ -894,7 +894,7 @@
                 <w:szCs w:val="22"/>
                 <w:color w:val="000000"/>
               </w:rPr>
-              <w:t xml:space="preserve">Behavioural support only</w:t>
+              <w:t xml:space="preserve">EMA study type - Interventional</w:t>
             </w:r>
           </w:p>
         </w:tc>
@@ -938,7 +938,7 @@
                 <w:szCs w:val="22"/>
                 <w:color w:val="000000"/>
               </w:rPr>
-              <w:t xml:space="preserve">17.74 (0.48-659.03)</w:t>
+              <w:t xml:space="preserve">0.31 (0.04-2.67)</w:t>
             </w:r>
           </w:p>
         </w:tc>
@@ -982,7 +982,7 @@
                 <w:szCs w:val="22"/>
                 <w:color w:val="000000"/>
               </w:rPr>
-              <w:t xml:space="preserve">0.11888934</w:t>
+              <w:t xml:space="preserve">0.2838084</w:t>
             </w:r>
           </w:p>
         </w:tc>
@@ -1033,7 +1033,7 @@
                 <w:szCs w:val="22"/>
                 <w:color w:val="000000"/>
               </w:rPr>
-              <w:t xml:space="preserve">Combined support</w:t>
+              <w:t xml:space="preserve">Study duration days</w:t>
             </w:r>
           </w:p>
         </w:tc>
@@ -1077,7 +1077,7 @@
                 <w:szCs w:val="22"/>
                 <w:color w:val="000000"/>
               </w:rPr>
-              <w:t xml:space="preserve">228.08 (0.69-75144.33)</w:t>
+              <w:t xml:space="preserve">0.98 (0.88-1.09)</w:t>
             </w:r>
           </w:p>
         </w:tc>
@@ -1121,7 +1121,7 @@
                 <w:szCs w:val="22"/>
                 <w:color w:val="000000"/>
               </w:rPr>
-              <w:t xml:space="preserve">0.06641412</w:t>
+              <w:t xml:space="preserve">0.6848491</w:t>
             </w:r>
           </w:p>
         </w:tc>
@@ -1260,7 +1260,7 @@
                 <w:szCs w:val="22"/>
                 <w:color w:val="000000"/>
               </w:rPr>
-              <w:t xml:space="preserve">0.61547937</w:t>
+              <w:t xml:space="preserve">0.6154795</w:t>
             </w:r>
           </w:p>
         </w:tc>

</xml_diff>